<commit_message>
Added comments to functions, Started on documentation
</commit_message>
<xml_diff>
--- a/Documents/ProjectDocumentation.docx
+++ b/Documents/ProjectDocumentation.docx
@@ -1,6 +1,6 @@
 
 <file path=word/document.xml><?xml version="1.0" encoding="utf-8"?>
-<w:document xmlns:wpc="http://schemas.microsoft.com/office/word/2010/wordprocessingCanvas" xmlns:cx="http://schemas.microsoft.com/office/drawing/2014/chartex" xmlns:cx1="http://schemas.microsoft.com/office/drawing/2015/9/8/chartex" xmlns:cx2="http://schemas.microsoft.com/office/drawing/2015/10/21/chartex" xmlns:cx3="http://schemas.microsoft.com/office/drawing/2016/5/9/chartex" xmlns:cx4="http://schemas.microsoft.com/office/drawing/2016/5/10/chartex" xmlns:cx5="http://schemas.microsoft.com/office/drawing/2016/5/11/chartex" xmlns:mc="http://schemas.openxmlformats.org/markup-compatibility/2006" xmlns:o="urn:schemas-microsoft-com:office:office" xmlns:r="http://schemas.openxmlformats.org/officeDocument/2006/relationships" xmlns:m="http://schemas.openxmlformats.org/officeDocument/2006/math" xmlns:v="urn:schemas-microsoft-com:vml" xmlns:wp14="http://schemas.microsoft.com/office/word/2010/wordprocessingDrawing" xmlns:wp="http://schemas.openxmlformats.org/drawingml/2006/wordprocessingDrawing" xmlns:w10="urn:schemas-microsoft-com:office:word" xmlns:w="http://schemas.openxmlformats.org/wordprocessingml/2006/main" xmlns:w14="http://schemas.microsoft.com/office/word/2010/wordml" xmlns:w15="http://schemas.microsoft.com/office/word/2012/wordml" xmlns:w16se="http://schemas.microsoft.com/office/word/2015/wordml/symex" xmlns:wpg="http://schemas.microsoft.com/office/word/2010/wordprocessingGroup" xmlns:wpi="http://schemas.microsoft.com/office/word/2010/wordprocessingInk" xmlns:wne="http://schemas.microsoft.com/office/word/2006/wordml" xmlns:wps="http://schemas.microsoft.com/office/word/2010/wordprocessingShape" mc:Ignorable="w14 w15 w16se wp14">
+<w:document xmlns:wpc="http://schemas.microsoft.com/office/word/2010/wordprocessingCanvas" xmlns:cx="http://schemas.microsoft.com/office/drawing/2014/chartex" xmlns:cx1="http://schemas.microsoft.com/office/drawing/2015/9/8/chartex" xmlns:cx2="http://schemas.microsoft.com/office/drawing/2015/10/21/chartex" xmlns:cx3="http://schemas.microsoft.com/office/drawing/2016/5/9/chartex" xmlns:cx4="http://schemas.microsoft.com/office/drawing/2016/5/10/chartex" xmlns:cx5="http://schemas.microsoft.com/office/drawing/2016/5/11/chartex" xmlns:cx6="http://schemas.microsoft.com/office/drawing/2016/5/12/chartex" xmlns:cx7="http://schemas.microsoft.com/office/drawing/2016/5/13/chartex" xmlns:cx8="http://schemas.microsoft.com/office/drawing/2016/5/14/chartex" xmlns:mc="http://schemas.openxmlformats.org/markup-compatibility/2006" xmlns:o="urn:schemas-microsoft-com:office:office" xmlns:r="http://schemas.openxmlformats.org/officeDocument/2006/relationships" xmlns:m="http://schemas.openxmlformats.org/officeDocument/2006/math" xmlns:v="urn:schemas-microsoft-com:vml" xmlns:wp14="http://schemas.microsoft.com/office/word/2010/wordprocessingDrawing" xmlns:wp="http://schemas.openxmlformats.org/drawingml/2006/wordprocessingDrawing" xmlns:w10="urn:schemas-microsoft-com:office:word" xmlns:w="http://schemas.openxmlformats.org/wordprocessingml/2006/main" xmlns:w14="http://schemas.microsoft.com/office/word/2010/wordml" xmlns:w15="http://schemas.microsoft.com/office/word/2012/wordml" xmlns:w16se="http://schemas.microsoft.com/office/word/2015/wordml/symex" xmlns:wpg="http://schemas.microsoft.com/office/word/2010/wordprocessingGroup" xmlns:wpi="http://schemas.microsoft.com/office/word/2010/wordprocessingInk" xmlns:wne="http://schemas.microsoft.com/office/word/2006/wordml" xmlns:wps="http://schemas.microsoft.com/office/word/2010/wordprocessingShape" mc:Ignorable="w14 w15 w16se wp14">
   <w:body>
     <w:p>
       <w:pPr>
@@ -31,11 +31,9 @@
           <w:numId w:val="1"/>
         </w:numPr>
       </w:pPr>
-      <w:proofErr w:type="spellStart"/>
       <w:r>
         <w:t>numpy</w:t>
       </w:r>
-      <w:proofErr w:type="spellEnd"/>
     </w:p>
     <w:p>
       <w:pPr>
@@ -45,11 +43,9 @@
           <w:numId w:val="1"/>
         </w:numPr>
       </w:pPr>
-      <w:proofErr w:type="spellStart"/>
       <w:r>
         <w:t>scipy</w:t>
       </w:r>
-      <w:proofErr w:type="spellEnd"/>
     </w:p>
     <w:p>
       <w:pPr>
@@ -59,11 +55,9 @@
           <w:numId w:val="1"/>
         </w:numPr>
       </w:pPr>
-      <w:proofErr w:type="spellStart"/>
       <w:r>
         <w:t>sympy</w:t>
       </w:r>
-      <w:proofErr w:type="spellEnd"/>
     </w:p>
     <w:p>
       <w:pPr>
@@ -73,11 +67,9 @@
           <w:numId w:val="1"/>
         </w:numPr>
       </w:pPr>
-      <w:proofErr w:type="spellStart"/>
       <w:r>
         <w:t>matplotlib</w:t>
       </w:r>
-      <w:proofErr w:type="spellEnd"/>
     </w:p>
     <w:p>
       <w:r>
@@ -104,8 +96,6 @@
       <w:r>
         <w:t>The easy way</w:t>
       </w:r>
-      <w:bookmarkStart w:id="0" w:name="_GoBack"/>
-      <w:bookmarkEnd w:id="0"/>
     </w:p>
     <w:p>
       <w:r>
@@ -139,39 +129,7 @@
     </w:p>
     <w:p>
       <w:r>
-        <w:t xml:space="preserve">This will install Python 3.5, </w:t>
-      </w:r>
-      <w:proofErr w:type="spellStart"/>
-      <w:r>
-        <w:t>Numpy</w:t>
-      </w:r>
-      <w:proofErr w:type="spellEnd"/>
-      <w:r>
-        <w:t xml:space="preserve">, </w:t>
-      </w:r>
-      <w:proofErr w:type="spellStart"/>
-      <w:r>
-        <w:t>Scipy</w:t>
-      </w:r>
-      <w:proofErr w:type="spellEnd"/>
-      <w:r>
-        <w:t xml:space="preserve">, </w:t>
-      </w:r>
-      <w:proofErr w:type="spellStart"/>
-      <w:r>
-        <w:t>Sympy</w:t>
-      </w:r>
-      <w:proofErr w:type="spellEnd"/>
-      <w:r>
-        <w:t xml:space="preserve">, and </w:t>
-      </w:r>
-      <w:proofErr w:type="spellStart"/>
-      <w:r>
-        <w:t>Matplotlib</w:t>
-      </w:r>
-      <w:proofErr w:type="spellEnd"/>
-      <w:r>
-        <w:t xml:space="preserve"> all for you. You can see what packages it will install here:</w:t>
+        <w:t>This will install Python 3.5, Numpy, Scipy, Sympy, and Matplotlib all for you. You can see what packages it will install here:</w:t>
       </w:r>
     </w:p>
     <w:p>
@@ -281,69 +239,624 @@
         <w:rPr>
           <w:rFonts w:ascii="Consolas" w:hAnsi="Consolas" w:cs="Consolas"/>
         </w:rPr>
-        <w:t xml:space="preserve">pip install </w:t>
-      </w:r>
-      <w:proofErr w:type="spellStart"/>
-      <w:r>
+        <w:t>pip install mpmath</w:t>
+      </w:r>
+    </w:p>
+    <w:p>
+      <w:pPr>
         <w:rPr>
           <w:rFonts w:ascii="Consolas" w:hAnsi="Consolas" w:cs="Consolas"/>
         </w:rPr>
-        <w:t>mpmath</w:t>
-      </w:r>
-      <w:proofErr w:type="spellEnd"/>
-    </w:p>
-    <w:p>
-      <w:pPr>
+      </w:pPr>
+      <w:r>
         <w:rPr>
           <w:rFonts w:ascii="Consolas" w:hAnsi="Consolas" w:cs="Consolas"/>
         </w:rPr>
+        <w:t>pip install sympy</w:t>
+      </w:r>
+    </w:p>
+    <w:p>
+      <w:pPr>
+        <w:rPr>
+          <w:b/>
+        </w:rPr>
+      </w:pPr>
+      <w:r>
+        <w:rPr>
+          <w:b/>
+        </w:rPr>
+        <w:t>If you’re on a Mac/Linux OS</w:t>
+      </w:r>
+    </w:p>
+    <w:p>
+      <w:pPr>
+        <w:rPr>
+          <w:b/>
+        </w:rPr>
       </w:pPr>
       <w:r>
         <w:rPr>
           <w:rFonts w:ascii="Consolas" w:hAnsi="Consolas" w:cs="Consolas"/>
         </w:rPr>
-        <w:t xml:space="preserve">pip install </w:t>
-      </w:r>
-      <w:proofErr w:type="spellStart"/>
-      <w:r>
-        <w:rPr>
-          <w:rFonts w:ascii="Consolas" w:hAnsi="Consolas" w:cs="Consolas"/>
-        </w:rPr>
-        <w:t>sympy</w:t>
-      </w:r>
-      <w:proofErr w:type="spellEnd"/>
-    </w:p>
-    <w:p>
-      <w:pPr>
+        <w:t>python setup.py install</w:t>
+      </w:r>
+    </w:p>
+    <w:p>
+      <w:r>
+        <w:t>If that still doesn’t work, reach out to one of us and we’ll try to help you get up and running.</w:t>
+      </w:r>
+    </w:p>
+    <w:p>
+      <w:pPr>
+        <w:pStyle w:val="Heading1"/>
+      </w:pPr>
+      <w:r>
+        <w:lastRenderedPageBreak/>
+        <w:t>Numerical Analysis Team 2.2 Project Documentation</w:t>
+      </w:r>
+    </w:p>
+    <w:p>
+      <w:pPr>
+        <w:pStyle w:val="Heading2"/>
+      </w:pPr>
+    </w:p>
+    <w:p>
+      <w:pPr>
+        <w:pStyle w:val="Heading2"/>
+        <w:rPr>
+          <w:rFonts w:asciiTheme="minorHAnsi" w:eastAsiaTheme="minorHAnsi" w:hAnsiTheme="minorHAnsi" w:cstheme="minorBidi"/>
+          <w:color w:val="auto"/>
+          <w:sz w:val="22"/>
+          <w:szCs w:val="22"/>
+        </w:rPr>
+      </w:pPr>
+      <w:r>
+        <w:t xml:space="preserve">Algorithm Documentation- </w:t>
+      </w:r>
+      <w:r>
+        <w:rPr>
+          <w:rFonts w:asciiTheme="minorHAnsi" w:eastAsiaTheme="minorHAnsi" w:hAnsiTheme="minorHAnsi" w:cstheme="minorBidi"/>
+          <w:color w:val="auto"/>
+          <w:sz w:val="22"/>
+          <w:szCs w:val="22"/>
+        </w:rPr>
+        <w:t>Here</w:t>
+      </w:r>
+      <w:r>
+        <w:rPr>
+          <w:rFonts w:asciiTheme="minorHAnsi" w:eastAsiaTheme="minorHAnsi" w:hAnsiTheme="minorHAnsi" w:cstheme="minorBidi"/>
+          <w:color w:val="auto"/>
+          <w:sz w:val="22"/>
+          <w:szCs w:val="22"/>
+        </w:rPr>
+        <w:t xml:space="preserve"> you are going to find the necessary documentation to run all our algorithms, along with various information on what will work and not work from the test questions. We will try to be as explicit as possible, but please do not hesitate to reach out to us if you have any questions about our program. </w:t>
+      </w:r>
+    </w:p>
+    <w:p/>
+    <w:p>
+      <w:r>
+        <w:rPr>
+          <w:rFonts w:asciiTheme="majorHAnsi" w:eastAsiaTheme="majorEastAsia" w:hAnsiTheme="majorHAnsi" w:cstheme="majorBidi"/>
+          <w:color w:val="2E74B5" w:themeColor="accent1" w:themeShade="BF"/>
+          <w:sz w:val="32"/>
+          <w:szCs w:val="32"/>
+        </w:rPr>
+        <w:t>Section 1: Interpolation</w:t>
+      </w:r>
+      <w:r>
+        <w:t xml:space="preserve"> </w:t>
+      </w:r>
+    </w:p>
+    <w:p>
+      <w:r>
+        <w:tab/>
+        <w:t xml:space="preserve">We have implemented 3 separate algorithms in order to assist you in interpolating your data. Please understand that our functions will be limited in scope, and you must input data as prescribed and anything not explicitly stated here or in our GUI examples will not work. </w:t>
+      </w:r>
+    </w:p>
+    <w:p>
+      <w:pPr>
+        <w:rPr>
+          <w:rFonts w:asciiTheme="majorHAnsi" w:eastAsiaTheme="majorEastAsia" w:hAnsiTheme="majorHAnsi" w:cstheme="majorBidi"/>
+          <w:color w:val="2E74B5" w:themeColor="accent1" w:themeShade="BF"/>
+          <w:sz w:val="26"/>
+          <w:szCs w:val="26"/>
+        </w:rPr>
+      </w:pPr>
+      <w:r>
+        <w:rPr>
+          <w:rFonts w:asciiTheme="majorHAnsi" w:eastAsiaTheme="majorEastAsia" w:hAnsiTheme="majorHAnsi" w:cstheme="majorBidi"/>
+          <w:color w:val="2E74B5" w:themeColor="accent1" w:themeShade="BF"/>
+          <w:sz w:val="26"/>
+          <w:szCs w:val="26"/>
+        </w:rPr>
+        <w:t>Chebyshev</w:t>
+      </w:r>
+    </w:p>
+    <w:p>
+      <w:r>
+        <w:rPr>
+          <w:noProof/>
+          <w:lang w:eastAsia="zh-CN"/>
+        </w:rPr>
+        <w:drawing>
+          <wp:inline distT="0" distB="0" distL="0" distR="0" wp14:anchorId="5FEB8B49" wp14:editId="728C6932">
+            <wp:extent cx="5943600" cy="5270500"/>
+            <wp:effectExtent l="0" t="0" r="0" b="6350"/>
+            <wp:docPr id="1" name="Picture 1"/>
+            <wp:cNvGraphicFramePr>
+              <a:graphicFrameLocks xmlns:a="http://schemas.openxmlformats.org/drawingml/2006/main" noChangeAspect="1"/>
+            </wp:cNvGraphicFramePr>
+            <a:graphic xmlns:a="http://schemas.openxmlformats.org/drawingml/2006/main">
+              <a:graphicData uri="http://schemas.openxmlformats.org/drawingml/2006/picture">
+                <pic:pic xmlns:pic="http://schemas.openxmlformats.org/drawingml/2006/picture">
+                  <pic:nvPicPr>
+                    <pic:cNvPr id="1" name=""/>
+                    <pic:cNvPicPr/>
+                  </pic:nvPicPr>
+                  <pic:blipFill>
+                    <a:blip r:embed="rId7"/>
+                    <a:stretch>
+                      <a:fillRect/>
+                    </a:stretch>
+                  </pic:blipFill>
+                  <pic:spPr>
+                    <a:xfrm>
+                      <a:off x="0" y="0"/>
+                      <a:ext cx="5943600" cy="5270500"/>
+                    </a:xfrm>
+                    <a:prstGeom prst="rect">
+                      <a:avLst/>
+                    </a:prstGeom>
+                  </pic:spPr>
+                </pic:pic>
+              </a:graphicData>
+            </a:graphic>
+          </wp:inline>
+        </w:drawing>
+      </w:r>
+    </w:p>
+    <w:p>
+      <w:r>
+        <w:lastRenderedPageBreak/>
+        <w:t xml:space="preserve">Runs the Chebyshev algorithm up to 30 times, increasing degree n until the guess </w:t>
+      </w:r>
+      <w:r>
+        <w:t>is sufficiently</w:t>
+      </w:r>
+      <w:r>
+        <w:t xml:space="preserve"> close. Outputs the calculated Chebyshev value, the degree of the polynomial where the best guess was calculated and the </w:t>
+      </w:r>
+      <w:r>
+        <w:t xml:space="preserve">actual value from the function. You MUST enter a function that can be evaluated, because func is not an optional argument. </w:t>
+      </w:r>
+    </w:p>
+    <w:p>
+      <w:r>
         <w:rPr>
           <w:b/>
         </w:rPr>
-      </w:pPr>
+        <w:t>Example usage</w:t>
+      </w:r>
+      <w:r>
+        <w:t>: chebyshev(-1, 1, 0.5, math.sin)</w:t>
+      </w:r>
+    </w:p>
+    <w:p>
+      <w:r>
+        <w:t>Advanced functions can be input as example: lambda x: (math.sin(x) - math.cos(x))</w:t>
+      </w:r>
+    </w:p>
+    <w:p/>
+    <w:p>
+      <w:pPr>
+        <w:rPr>
+          <w:rFonts w:asciiTheme="majorHAnsi" w:eastAsiaTheme="majorEastAsia" w:hAnsiTheme="majorHAnsi" w:cstheme="majorBidi"/>
+          <w:color w:val="2E74B5" w:themeColor="accent1" w:themeShade="BF"/>
+          <w:sz w:val="26"/>
+          <w:szCs w:val="26"/>
+        </w:rPr>
+      </w:pPr>
+      <w:r>
+        <w:rPr>
+          <w:rFonts w:asciiTheme="majorHAnsi" w:eastAsiaTheme="majorEastAsia" w:hAnsiTheme="majorHAnsi" w:cstheme="majorBidi"/>
+          <w:color w:val="2E74B5" w:themeColor="accent1" w:themeShade="BF"/>
+          <w:sz w:val="26"/>
+          <w:szCs w:val="26"/>
+        </w:rPr>
+        <w:t>Cubic Splines</w:t>
+      </w:r>
+    </w:p>
+    <w:p>
+      <w:r>
+        <w:rPr>
+          <w:noProof/>
+          <w:lang w:eastAsia="zh-CN"/>
+        </w:rPr>
+        <w:drawing>
+          <wp:inline distT="0" distB="0" distL="0" distR="0" wp14:anchorId="37439F18" wp14:editId="1B27C851">
+            <wp:extent cx="5943600" cy="3633470"/>
+            <wp:effectExtent l="0" t="0" r="0" b="5080"/>
+            <wp:docPr id="2" name="Picture 2"/>
+            <wp:cNvGraphicFramePr>
+              <a:graphicFrameLocks xmlns:a="http://schemas.openxmlformats.org/drawingml/2006/main" noChangeAspect="1"/>
+            </wp:cNvGraphicFramePr>
+            <a:graphic xmlns:a="http://schemas.openxmlformats.org/drawingml/2006/main">
+              <a:graphicData uri="http://schemas.openxmlformats.org/drawingml/2006/picture">
+                <pic:pic xmlns:pic="http://schemas.openxmlformats.org/drawingml/2006/picture">
+                  <pic:nvPicPr>
+                    <pic:cNvPr id="1" name=""/>
+                    <pic:cNvPicPr/>
+                  </pic:nvPicPr>
+                  <pic:blipFill>
+                    <a:blip r:embed="rId8"/>
+                    <a:stretch>
+                      <a:fillRect/>
+                    </a:stretch>
+                  </pic:blipFill>
+                  <pic:spPr>
+                    <a:xfrm>
+                      <a:off x="0" y="0"/>
+                      <a:ext cx="5943600" cy="3633470"/>
+                    </a:xfrm>
+                    <a:prstGeom prst="rect">
+                      <a:avLst/>
+                    </a:prstGeom>
+                  </pic:spPr>
+                </pic:pic>
+              </a:graphicData>
+            </a:graphic>
+          </wp:inline>
+        </w:drawing>
+      </w:r>
+    </w:p>
+    <w:p>
+      <w:r>
+        <w:t>Takes a string of points in the string form: '(-1,3), (0,5), (3,1), (4,1), (5,1)' and optionally, the graph resolution. Prints the cubic spline functions and displays an interpolated line plot below.</w:t>
+      </w:r>
+      <w:r>
+        <w:t xml:space="preserve"> </w:t>
+      </w:r>
+    </w:p>
+    <w:p>
+      <w:r>
+        <w:t>Example usage: cubicSpline('(-1,3), (0,5), (3,1), (4,1), (5,1)')</w:t>
+      </w:r>
+    </w:p>
+    <w:p>
+      <w:r>
+        <w:t>or cubicSpline('(-1,3), (0,5), (3,1), (4,1), (5,1)', resolution=2) for a low resolution graph.</w:t>
+      </w:r>
+    </w:p>
+    <w:p/>
+    <w:p/>
+    <w:p/>
+    <w:p/>
+    <w:p/>
+    <w:p>
+      <w:pPr>
+        <w:rPr>
+          <w:rFonts w:asciiTheme="majorHAnsi" w:eastAsiaTheme="majorEastAsia" w:hAnsiTheme="majorHAnsi" w:cstheme="majorBidi"/>
+          <w:color w:val="2E74B5" w:themeColor="accent1" w:themeShade="BF"/>
+          <w:sz w:val="26"/>
+          <w:szCs w:val="26"/>
+        </w:rPr>
+      </w:pPr>
+      <w:r>
+        <w:rPr>
+          <w:rFonts w:asciiTheme="majorHAnsi" w:eastAsiaTheme="majorEastAsia" w:hAnsiTheme="majorHAnsi" w:cstheme="majorBidi"/>
+          <w:color w:val="2E74B5" w:themeColor="accent1" w:themeShade="BF"/>
+          <w:sz w:val="26"/>
+          <w:szCs w:val="26"/>
+        </w:rPr>
+        <w:lastRenderedPageBreak/>
+        <w:t>Bezier</w:t>
+      </w:r>
+    </w:p>
+    <w:p>
+      <w:r>
+        <w:rPr>
+          <w:noProof/>
+          <w:lang w:eastAsia="zh-CN"/>
+        </w:rPr>
+        <w:drawing>
+          <wp:inline distT="0" distB="0" distL="0" distR="0" wp14:anchorId="7675D54A" wp14:editId="5ADAFA6D">
+            <wp:extent cx="5943600" cy="3630930"/>
+            <wp:effectExtent l="0" t="0" r="0" b="7620"/>
+            <wp:docPr id="3" name="Picture 3"/>
+            <wp:cNvGraphicFramePr>
+              <a:graphicFrameLocks xmlns:a="http://schemas.openxmlformats.org/drawingml/2006/main" noChangeAspect="1"/>
+            </wp:cNvGraphicFramePr>
+            <a:graphic xmlns:a="http://schemas.openxmlformats.org/drawingml/2006/main">
+              <a:graphicData uri="http://schemas.openxmlformats.org/drawingml/2006/picture">
+                <pic:pic xmlns:pic="http://schemas.openxmlformats.org/drawingml/2006/picture">
+                  <pic:nvPicPr>
+                    <pic:cNvPr id="1" name=""/>
+                    <pic:cNvPicPr/>
+                  </pic:nvPicPr>
+                  <pic:blipFill>
+                    <a:blip r:embed="rId9"/>
+                    <a:stretch>
+                      <a:fillRect/>
+                    </a:stretch>
+                  </pic:blipFill>
+                  <pic:spPr>
+                    <a:xfrm>
+                      <a:off x="0" y="0"/>
+                      <a:ext cx="5943600" cy="3630930"/>
+                    </a:xfrm>
+                    <a:prstGeom prst="rect">
+                      <a:avLst/>
+                    </a:prstGeom>
+                  </pic:spPr>
+                </pic:pic>
+              </a:graphicData>
+            </a:graphic>
+          </wp:inline>
+        </w:drawing>
+      </w:r>
+    </w:p>
+    <w:p>
+      <w:r>
+        <w:t>Takes a series of points in the form: [[1,0,6,2],[1,-1,0,1],[1,1,6,0]] and outputs the Bezier spline's knots and control points based on the input coordinates.</w:t>
+      </w:r>
+      <w:r>
+        <w:t xml:space="preserve"> It can also t</w:t>
+      </w:r>
+      <w:bookmarkStart w:id="0" w:name="_GoBack"/>
+      <w:bookmarkEnd w:id="0"/>
+      <w:r>
+        <w:t xml:space="preserve">ake in a series of </w:t>
+      </w:r>
       <w:r>
         <w:rPr>
           <w:b/>
         </w:rPr>
-        <w:t>If you’re on a Mac/Linux OS</w:t>
-      </w:r>
-    </w:p>
-    <w:p>
-      <w:pPr>
-        <w:rPr>
-          <w:b/>
-        </w:rPr>
-      </w:pPr>
-      <w:r>
-        <w:rPr>
-          <w:rFonts w:ascii="Consolas" w:hAnsi="Consolas" w:cs="Consolas"/>
-        </w:rPr>
-        <w:t>python setup.py install</w:t>
-      </w:r>
-    </w:p>
-    <w:p>
-      <w:r>
-        <w:t>If that still doesn’t work, reach out to one of us and we’ll try to help you get up and running.</w:t>
-      </w:r>
-    </w:p>
+        <w:t>2-dimensional</w:t>
+      </w:r>
+      <w:r>
+        <w:t xml:space="preserve"> points in order to get the Bezier interpolation equations. If you input points it will also output a graph. </w:t>
+      </w:r>
+    </w:p>
+    <w:p>
+      <w:r>
+        <w:t>Example usage: bezier([[1,0,6,2],[1,-1,0,1],[1,1,6,0]]</w:t>
+      </w:r>
+      <w:r>
+        <w:t>, 4</w:t>
+      </w:r>
+      <w:r>
+        <w:t>)</w:t>
+      </w:r>
+      <w:r>
+        <w:t xml:space="preserve">, </w:t>
+      </w:r>
+      <w:r>
+        <w:t>bezier([(1,0),(2,0),(0,3),(0,1)],4)</w:t>
+      </w:r>
+    </w:p>
+    <w:p/>
+    <w:p>
+      <w:r>
+        <w:rPr>
+          <w:rFonts w:asciiTheme="majorHAnsi" w:eastAsiaTheme="majorEastAsia" w:hAnsiTheme="majorHAnsi" w:cstheme="majorBidi"/>
+          <w:color w:val="2E74B5" w:themeColor="accent1" w:themeShade="BF"/>
+          <w:sz w:val="26"/>
+          <w:szCs w:val="26"/>
+        </w:rPr>
+        <w:t>Adaptive</w:t>
+      </w:r>
+    </w:p>
+    <w:p>
+      <w:pPr>
+        <w:rPr>
+          <w:rFonts w:asciiTheme="majorHAnsi" w:eastAsiaTheme="majorEastAsia" w:hAnsiTheme="majorHAnsi" w:cstheme="majorBidi"/>
+          <w:color w:val="2E74B5" w:themeColor="accent1" w:themeShade="BF"/>
+          <w:sz w:val="26"/>
+          <w:szCs w:val="26"/>
+        </w:rPr>
+      </w:pPr>
+      <w:r>
+        <w:rPr>
+          <w:rFonts w:asciiTheme="majorHAnsi" w:eastAsiaTheme="majorEastAsia" w:hAnsiTheme="majorHAnsi" w:cstheme="majorBidi"/>
+          <w:color w:val="2E74B5" w:themeColor="accent1" w:themeShade="BF"/>
+          <w:sz w:val="26"/>
+          <w:szCs w:val="26"/>
+        </w:rPr>
+        <w:t>Automatic Differentiation</w:t>
+      </w:r>
+    </w:p>
+    <w:p>
+      <w:pPr>
+        <w:rPr>
+          <w:rFonts w:asciiTheme="majorHAnsi" w:eastAsiaTheme="majorEastAsia" w:hAnsiTheme="majorHAnsi" w:cstheme="majorBidi"/>
+          <w:color w:val="2E74B5" w:themeColor="accent1" w:themeShade="BF"/>
+          <w:sz w:val="26"/>
+          <w:szCs w:val="26"/>
+        </w:rPr>
+      </w:pPr>
+      <w:r>
+        <w:rPr>
+          <w:rFonts w:asciiTheme="majorHAnsi" w:eastAsiaTheme="majorEastAsia" w:hAnsiTheme="majorHAnsi" w:cstheme="majorBidi"/>
+          <w:color w:val="2E74B5" w:themeColor="accent1" w:themeShade="BF"/>
+          <w:sz w:val="26"/>
+          <w:szCs w:val="26"/>
+        </w:rPr>
+        <w:t>Bezier</w:t>
+      </w:r>
+    </w:p>
+    <w:p>
+      <w:pPr>
+        <w:rPr>
+          <w:rFonts w:asciiTheme="majorHAnsi" w:eastAsiaTheme="majorEastAsia" w:hAnsiTheme="majorHAnsi" w:cstheme="majorBidi"/>
+          <w:color w:val="2E74B5" w:themeColor="accent1" w:themeShade="BF"/>
+          <w:sz w:val="26"/>
+          <w:szCs w:val="26"/>
+        </w:rPr>
+      </w:pPr>
+      <w:r>
+        <w:rPr>
+          <w:rFonts w:asciiTheme="majorHAnsi" w:eastAsiaTheme="majorEastAsia" w:hAnsiTheme="majorHAnsi" w:cstheme="majorBidi"/>
+          <w:color w:val="2E74B5" w:themeColor="accent1" w:themeShade="BF"/>
+          <w:sz w:val="26"/>
+          <w:szCs w:val="26"/>
+        </w:rPr>
+        <w:t>Cubic Splines</w:t>
+      </w:r>
+    </w:p>
+    <w:p>
+      <w:pPr>
+        <w:rPr>
+          <w:rFonts w:asciiTheme="majorHAnsi" w:eastAsiaTheme="majorEastAsia" w:hAnsiTheme="majorHAnsi" w:cstheme="majorBidi"/>
+          <w:color w:val="2E74B5" w:themeColor="accent1" w:themeShade="BF"/>
+          <w:sz w:val="26"/>
+          <w:szCs w:val="26"/>
+        </w:rPr>
+      </w:pPr>
+      <w:r>
+        <w:rPr>
+          <w:rFonts w:asciiTheme="majorHAnsi" w:eastAsiaTheme="majorEastAsia" w:hAnsiTheme="majorHAnsi" w:cstheme="majorBidi"/>
+          <w:color w:val="2E74B5" w:themeColor="accent1" w:themeShade="BF"/>
+          <w:sz w:val="26"/>
+          <w:szCs w:val="26"/>
+        </w:rPr>
+        <w:t>Difference Methods</w:t>
+      </w:r>
+    </w:p>
+    <w:p>
+      <w:pPr>
+        <w:rPr>
+          <w:rFonts w:asciiTheme="majorHAnsi" w:eastAsiaTheme="majorEastAsia" w:hAnsiTheme="majorHAnsi" w:cstheme="majorBidi"/>
+          <w:color w:val="2E74B5" w:themeColor="accent1" w:themeShade="BF"/>
+          <w:sz w:val="26"/>
+          <w:szCs w:val="26"/>
+        </w:rPr>
+      </w:pPr>
+      <w:r>
+        <w:rPr>
+          <w:rFonts w:asciiTheme="majorHAnsi" w:eastAsiaTheme="majorEastAsia" w:hAnsiTheme="majorHAnsi" w:cstheme="majorBidi"/>
+          <w:color w:val="2E74B5" w:themeColor="accent1" w:themeShade="BF"/>
+          <w:sz w:val="26"/>
+          <w:szCs w:val="26"/>
+        </w:rPr>
+        <w:t>Extrapolation</w:t>
+      </w:r>
+    </w:p>
+    <w:p>
+      <w:pPr>
+        <w:rPr>
+          <w:rFonts w:asciiTheme="majorHAnsi" w:eastAsiaTheme="majorEastAsia" w:hAnsiTheme="majorHAnsi" w:cstheme="majorBidi"/>
+          <w:color w:val="2E74B5" w:themeColor="accent1" w:themeShade="BF"/>
+          <w:sz w:val="26"/>
+          <w:szCs w:val="26"/>
+        </w:rPr>
+      </w:pPr>
+      <w:r>
+        <w:rPr>
+          <w:rFonts w:asciiTheme="majorHAnsi" w:eastAsiaTheme="majorEastAsia" w:hAnsiTheme="majorHAnsi" w:cstheme="majorBidi"/>
+          <w:color w:val="2E74B5" w:themeColor="accent1" w:themeShade="BF"/>
+          <w:sz w:val="26"/>
+          <w:szCs w:val="26"/>
+        </w:rPr>
+        <w:t>Gaussian Integration</w:t>
+      </w:r>
+    </w:p>
+    <w:p>
+      <w:pPr>
+        <w:rPr>
+          <w:rFonts w:asciiTheme="majorHAnsi" w:eastAsiaTheme="majorEastAsia" w:hAnsiTheme="majorHAnsi" w:cstheme="majorBidi"/>
+          <w:color w:val="2E74B5" w:themeColor="accent1" w:themeShade="BF"/>
+          <w:sz w:val="26"/>
+          <w:szCs w:val="26"/>
+        </w:rPr>
+      </w:pPr>
+      <w:r>
+        <w:rPr>
+          <w:rFonts w:asciiTheme="majorHAnsi" w:eastAsiaTheme="majorEastAsia" w:hAnsiTheme="majorHAnsi" w:cstheme="majorBidi"/>
+          <w:color w:val="2E74B5" w:themeColor="accent1" w:themeShade="BF"/>
+          <w:sz w:val="26"/>
+          <w:szCs w:val="26"/>
+        </w:rPr>
+        <w:t>Romberg Integration</w:t>
+      </w:r>
+    </w:p>
+    <w:p>
+      <w:pPr>
+        <w:rPr>
+          <w:rFonts w:asciiTheme="majorHAnsi" w:eastAsiaTheme="majorEastAsia" w:hAnsiTheme="majorHAnsi" w:cstheme="majorBidi"/>
+          <w:color w:val="2E74B5" w:themeColor="accent1" w:themeShade="BF"/>
+          <w:sz w:val="26"/>
+          <w:szCs w:val="26"/>
+        </w:rPr>
+      </w:pPr>
+      <w:r>
+        <w:rPr>
+          <w:rFonts w:asciiTheme="majorHAnsi" w:eastAsiaTheme="majorEastAsia" w:hAnsiTheme="majorHAnsi" w:cstheme="majorBidi"/>
+          <w:color w:val="2E74B5" w:themeColor="accent1" w:themeShade="BF"/>
+          <w:sz w:val="26"/>
+          <w:szCs w:val="26"/>
+        </w:rPr>
+        <w:t>Adaptive Integration</w:t>
+      </w:r>
+    </w:p>
+    <w:p>
+      <w:pPr>
+        <w:rPr>
+          <w:rFonts w:asciiTheme="majorHAnsi" w:eastAsiaTheme="majorEastAsia" w:hAnsiTheme="majorHAnsi" w:cstheme="majorBidi"/>
+          <w:color w:val="2E74B5" w:themeColor="accent1" w:themeShade="BF"/>
+          <w:sz w:val="26"/>
+          <w:szCs w:val="26"/>
+        </w:rPr>
+      </w:pPr>
+      <w:r>
+        <w:rPr>
+          <w:rFonts w:asciiTheme="majorHAnsi" w:eastAsiaTheme="majorEastAsia" w:hAnsiTheme="majorHAnsi" w:cstheme="majorBidi"/>
+          <w:color w:val="2E74B5" w:themeColor="accent1" w:themeShade="BF"/>
+          <w:sz w:val="26"/>
+          <w:szCs w:val="26"/>
+        </w:rPr>
+        <w:lastRenderedPageBreak/>
+        <w:t>Linear Least Squares</w:t>
+      </w:r>
+    </w:p>
+    <w:p>
+      <w:pPr>
+        <w:rPr>
+          <w:rFonts w:asciiTheme="majorHAnsi" w:eastAsiaTheme="majorEastAsia" w:hAnsiTheme="majorHAnsi" w:cstheme="majorBidi"/>
+          <w:color w:val="2E74B5" w:themeColor="accent1" w:themeShade="BF"/>
+          <w:sz w:val="26"/>
+          <w:szCs w:val="26"/>
+        </w:rPr>
+      </w:pPr>
+      <w:r>
+        <w:rPr>
+          <w:rFonts w:asciiTheme="majorHAnsi" w:eastAsiaTheme="majorEastAsia" w:hAnsiTheme="majorHAnsi" w:cstheme="majorBidi"/>
+          <w:color w:val="2E74B5" w:themeColor="accent1" w:themeShade="BF"/>
+          <w:sz w:val="26"/>
+          <w:szCs w:val="26"/>
+        </w:rPr>
+        <w:t>Nonlinear Least Squares</w:t>
+      </w:r>
+    </w:p>
+    <w:p>
+      <w:pPr>
+        <w:rPr>
+          <w:rFonts w:asciiTheme="majorHAnsi" w:eastAsiaTheme="majorEastAsia" w:hAnsiTheme="majorHAnsi" w:cstheme="majorBidi"/>
+          <w:color w:val="2E74B5" w:themeColor="accent1" w:themeShade="BF"/>
+          <w:sz w:val="26"/>
+          <w:szCs w:val="26"/>
+        </w:rPr>
+      </w:pPr>
+      <w:r>
+        <w:rPr>
+          <w:rFonts w:asciiTheme="majorHAnsi" w:eastAsiaTheme="majorEastAsia" w:hAnsiTheme="majorHAnsi" w:cstheme="majorBidi"/>
+          <w:color w:val="2E74B5" w:themeColor="accent1" w:themeShade="BF"/>
+          <w:sz w:val="26"/>
+          <w:szCs w:val="26"/>
+        </w:rPr>
+        <w:t>Newton-Cotes</w:t>
+      </w:r>
+    </w:p>
+    <w:p/>
     <w:sectPr>
       <w:pgSz w:w="12240" w:h="15840"/>
       <w:pgMar w:top="1440" w:right="1440" w:bottom="1440" w:left="1440" w:header="720" w:footer="720" w:gutter="0"/>
@@ -355,7 +868,7 @@
 </file>
 
 <file path=word/numbering.xml><?xml version="1.0" encoding="utf-8"?>
-<w:numbering xmlns:wpc="http://schemas.microsoft.com/office/word/2010/wordprocessingCanvas" xmlns:cx="http://schemas.microsoft.com/office/drawing/2014/chartex" xmlns:cx1="http://schemas.microsoft.com/office/drawing/2015/9/8/chartex" xmlns:cx2="http://schemas.microsoft.com/office/drawing/2015/10/21/chartex" xmlns:cx3="http://schemas.microsoft.com/office/drawing/2016/5/9/chartex" xmlns:cx4="http://schemas.microsoft.com/office/drawing/2016/5/10/chartex" xmlns:cx5="http://schemas.microsoft.com/office/drawing/2016/5/11/chartex" xmlns:mc="http://schemas.openxmlformats.org/markup-compatibility/2006" xmlns:o="urn:schemas-microsoft-com:office:office" xmlns:r="http://schemas.openxmlformats.org/officeDocument/2006/relationships" xmlns:m="http://schemas.openxmlformats.org/officeDocument/2006/math" xmlns:v="urn:schemas-microsoft-com:vml" xmlns:wp14="http://schemas.microsoft.com/office/word/2010/wordprocessingDrawing" xmlns:wp="http://schemas.openxmlformats.org/drawingml/2006/wordprocessingDrawing" xmlns:w10="urn:schemas-microsoft-com:office:word" xmlns:w="http://schemas.openxmlformats.org/wordprocessingml/2006/main" xmlns:w14="http://schemas.microsoft.com/office/word/2010/wordml" xmlns:w15="http://schemas.microsoft.com/office/word/2012/wordml" xmlns:w16se="http://schemas.microsoft.com/office/word/2015/wordml/symex" xmlns:wpg="http://schemas.microsoft.com/office/word/2010/wordprocessingGroup" xmlns:wpi="http://schemas.microsoft.com/office/word/2010/wordprocessingInk" xmlns:wne="http://schemas.microsoft.com/office/word/2006/wordml" xmlns:wps="http://schemas.microsoft.com/office/word/2010/wordprocessingShape" mc:Ignorable="w14 w15 w16se wp14">
+<w:numbering xmlns:wpc="http://schemas.microsoft.com/office/word/2010/wordprocessingCanvas" xmlns:cx="http://schemas.microsoft.com/office/drawing/2014/chartex" xmlns:cx1="http://schemas.microsoft.com/office/drawing/2015/9/8/chartex" xmlns:cx2="http://schemas.microsoft.com/office/drawing/2015/10/21/chartex" xmlns:cx3="http://schemas.microsoft.com/office/drawing/2016/5/9/chartex" xmlns:cx4="http://schemas.microsoft.com/office/drawing/2016/5/10/chartex" xmlns:cx5="http://schemas.microsoft.com/office/drawing/2016/5/11/chartex" xmlns:cx6="http://schemas.microsoft.com/office/drawing/2016/5/12/chartex" xmlns:cx7="http://schemas.microsoft.com/office/drawing/2016/5/13/chartex" xmlns:cx8="http://schemas.microsoft.com/office/drawing/2016/5/14/chartex" xmlns:mc="http://schemas.openxmlformats.org/markup-compatibility/2006" xmlns:o="urn:schemas-microsoft-com:office:office" xmlns:r="http://schemas.openxmlformats.org/officeDocument/2006/relationships" xmlns:m="http://schemas.openxmlformats.org/officeDocument/2006/math" xmlns:v="urn:schemas-microsoft-com:vml" xmlns:wp14="http://schemas.microsoft.com/office/word/2010/wordprocessingDrawing" xmlns:wp="http://schemas.openxmlformats.org/drawingml/2006/wordprocessingDrawing" xmlns:w10="urn:schemas-microsoft-com:office:word" xmlns:w="http://schemas.openxmlformats.org/wordprocessingml/2006/main" xmlns:w14="http://schemas.microsoft.com/office/word/2010/wordml" xmlns:w15="http://schemas.microsoft.com/office/word/2012/wordml" xmlns:w16se="http://schemas.microsoft.com/office/word/2015/wordml/symex" xmlns:wpg="http://schemas.microsoft.com/office/word/2010/wordprocessingGroup" xmlns:wpi="http://schemas.microsoft.com/office/word/2010/wordprocessingInk" xmlns:wne="http://schemas.microsoft.com/office/word/2006/wordml" xmlns:wps="http://schemas.microsoft.com/office/word/2010/wordprocessingShape" mc:Ignorable="w14 w15 w16se wp14">
   <w:abstractNum w:abstractNumId="0" w15:restartNumberingAfterBreak="0">
     <w:nsid w:val="0CED238B"/>
     <w:multiLevelType w:val="hybridMultilevel"/>

</xml_diff>

<commit_message>
update descriptions in UI and update documentation
</commit_message>
<xml_diff>
--- a/Documents/ProjectDocumentation.docx
+++ b/Documents/ProjectDocumentation.docx
@@ -1,6 +1,6 @@
 
 <file path=word/document.xml><?xml version="1.0" encoding="utf-8"?>
-<w:document xmlns:wpc="http://schemas.microsoft.com/office/word/2010/wordprocessingCanvas" xmlns:cx="http://schemas.microsoft.com/office/drawing/2014/chartex" xmlns:cx1="http://schemas.microsoft.com/office/drawing/2015/9/8/chartex" xmlns:cx2="http://schemas.microsoft.com/office/drawing/2015/10/21/chartex" xmlns:cx3="http://schemas.microsoft.com/office/drawing/2016/5/9/chartex" xmlns:cx4="http://schemas.microsoft.com/office/drawing/2016/5/10/chartex" xmlns:cx5="http://schemas.microsoft.com/office/drawing/2016/5/11/chartex" xmlns:cx6="http://schemas.microsoft.com/office/drawing/2016/5/12/chartex" xmlns:cx7="http://schemas.microsoft.com/office/drawing/2016/5/13/chartex" xmlns:cx8="http://schemas.microsoft.com/office/drawing/2016/5/14/chartex" xmlns:mc="http://schemas.openxmlformats.org/markup-compatibility/2006" xmlns:o="urn:schemas-microsoft-com:office:office" xmlns:r="http://schemas.openxmlformats.org/officeDocument/2006/relationships" xmlns:m="http://schemas.openxmlformats.org/officeDocument/2006/math" xmlns:v="urn:schemas-microsoft-com:vml" xmlns:wp14="http://schemas.microsoft.com/office/word/2010/wordprocessingDrawing" xmlns:wp="http://schemas.openxmlformats.org/drawingml/2006/wordprocessingDrawing" xmlns:w10="urn:schemas-microsoft-com:office:word" xmlns:w="http://schemas.openxmlformats.org/wordprocessingml/2006/main" xmlns:w14="http://schemas.microsoft.com/office/word/2010/wordml" xmlns:w15="http://schemas.microsoft.com/office/word/2012/wordml" xmlns:w16se="http://schemas.microsoft.com/office/word/2015/wordml/symex" xmlns:wpg="http://schemas.microsoft.com/office/word/2010/wordprocessingGroup" xmlns:wpi="http://schemas.microsoft.com/office/word/2010/wordprocessingInk" xmlns:wne="http://schemas.microsoft.com/office/word/2006/wordml" xmlns:wps="http://schemas.microsoft.com/office/word/2010/wordprocessingShape" mc:Ignorable="w14 w15 w16se wp14">
+<w:document xmlns:wpc="http://schemas.microsoft.com/office/word/2010/wordprocessingCanvas" xmlns:cx="http://schemas.microsoft.com/office/drawing/2014/chartex" xmlns:cx1="http://schemas.microsoft.com/office/drawing/2015/9/8/chartex" xmlns:cx2="http://schemas.microsoft.com/office/drawing/2015/10/21/chartex" xmlns:cx3="http://schemas.microsoft.com/office/drawing/2016/5/9/chartex" xmlns:cx4="http://schemas.microsoft.com/office/drawing/2016/5/10/chartex" xmlns:cx5="http://schemas.microsoft.com/office/drawing/2016/5/11/chartex" xmlns:mc="http://schemas.openxmlformats.org/markup-compatibility/2006" xmlns:o="urn:schemas-microsoft-com:office:office" xmlns:r="http://schemas.openxmlformats.org/officeDocument/2006/relationships" xmlns:m="http://schemas.openxmlformats.org/officeDocument/2006/math" xmlns:v="urn:schemas-microsoft-com:vml" xmlns:wp14="http://schemas.microsoft.com/office/word/2010/wordprocessingDrawing" xmlns:wp="http://schemas.openxmlformats.org/drawingml/2006/wordprocessingDrawing" xmlns:w10="urn:schemas-microsoft-com:office:word" xmlns:w="http://schemas.openxmlformats.org/wordprocessingml/2006/main" xmlns:w14="http://schemas.microsoft.com/office/word/2010/wordml" xmlns:w15="http://schemas.microsoft.com/office/word/2012/wordml" xmlns:w16se="http://schemas.microsoft.com/office/word/2015/wordml/symex" xmlns:wpg="http://schemas.microsoft.com/office/word/2010/wordprocessingGroup" xmlns:wpi="http://schemas.microsoft.com/office/word/2010/wordprocessingInk" xmlns:wne="http://schemas.microsoft.com/office/word/2006/wordml" xmlns:wps="http://schemas.microsoft.com/office/word/2010/wordprocessingShape" mc:Ignorable="w14 w15 w16se wp14">
   <w:body>
     <w:p>
       <w:pPr>
@@ -31,9 +31,11 @@
           <w:numId w:val="1"/>
         </w:numPr>
       </w:pPr>
+      <w:proofErr w:type="spellStart"/>
       <w:r>
         <w:t>numpy</w:t>
       </w:r>
+      <w:proofErr w:type="spellEnd"/>
     </w:p>
     <w:p>
       <w:pPr>
@@ -43,9 +45,11 @@
           <w:numId w:val="1"/>
         </w:numPr>
       </w:pPr>
+      <w:proofErr w:type="spellStart"/>
       <w:r>
         <w:t>scipy</w:t>
       </w:r>
+      <w:proofErr w:type="spellEnd"/>
     </w:p>
     <w:p>
       <w:pPr>
@@ -55,9 +59,11 @@
           <w:numId w:val="1"/>
         </w:numPr>
       </w:pPr>
+      <w:proofErr w:type="spellStart"/>
       <w:r>
         <w:t>sympy</w:t>
       </w:r>
+      <w:proofErr w:type="spellEnd"/>
     </w:p>
     <w:p>
       <w:pPr>
@@ -67,9 +73,11 @@
           <w:numId w:val="1"/>
         </w:numPr>
       </w:pPr>
+      <w:proofErr w:type="spellStart"/>
       <w:r>
         <w:t>matplotlib</w:t>
       </w:r>
+      <w:proofErr w:type="spellEnd"/>
     </w:p>
     <w:p>
       <w:r>
@@ -129,7 +137,39 @@
     </w:p>
     <w:p>
       <w:r>
-        <w:t>This will install Python 3.5, Numpy, Scipy, Sympy, and Matplotlib all for you. You can see what packages it will install here:</w:t>
+        <w:t xml:space="preserve">This will install Python 3.5, </w:t>
+      </w:r>
+      <w:proofErr w:type="spellStart"/>
+      <w:r>
+        <w:t>Numpy</w:t>
+      </w:r>
+      <w:proofErr w:type="spellEnd"/>
+      <w:r>
+        <w:t xml:space="preserve">, </w:t>
+      </w:r>
+      <w:proofErr w:type="spellStart"/>
+      <w:r>
+        <w:t>Scipy</w:t>
+      </w:r>
+      <w:proofErr w:type="spellEnd"/>
+      <w:r>
+        <w:t xml:space="preserve">, </w:t>
+      </w:r>
+      <w:proofErr w:type="spellStart"/>
+      <w:r>
+        <w:t>Sympy</w:t>
+      </w:r>
+      <w:proofErr w:type="spellEnd"/>
+      <w:r>
+        <w:t xml:space="preserve">, and </w:t>
+      </w:r>
+      <w:proofErr w:type="spellStart"/>
+      <w:r>
+        <w:t>Matplotlib</w:t>
+      </w:r>
+      <w:proofErr w:type="spellEnd"/>
+      <w:r>
+        <w:t xml:space="preserve"> all for you. You can see what packages it will install here:</w:t>
       </w:r>
     </w:p>
     <w:p>
@@ -239,21 +279,37 @@
         <w:rPr>
           <w:rFonts w:ascii="Consolas" w:hAnsi="Consolas" w:cs="Consolas"/>
         </w:rPr>
-        <w:t>pip install mpmath</w:t>
-      </w:r>
-    </w:p>
-    <w:p>
-      <w:pPr>
+        <w:t xml:space="preserve">pip install </w:t>
+      </w:r>
+      <w:proofErr w:type="spellStart"/>
+      <w:r>
         <w:rPr>
           <w:rFonts w:ascii="Consolas" w:hAnsi="Consolas" w:cs="Consolas"/>
         </w:rPr>
-      </w:pPr>
-      <w:r>
+        <w:t>mpmath</w:t>
+      </w:r>
+      <w:proofErr w:type="spellEnd"/>
+    </w:p>
+    <w:p>
+      <w:pPr>
         <w:rPr>
           <w:rFonts w:ascii="Consolas" w:hAnsi="Consolas" w:cs="Consolas"/>
         </w:rPr>
-        <w:t>pip install sympy</w:t>
-      </w:r>
+      </w:pPr>
+      <w:r>
+        <w:rPr>
+          <w:rFonts w:ascii="Consolas" w:hAnsi="Consolas" w:cs="Consolas"/>
+        </w:rPr>
+        <w:t xml:space="preserve">pip install </w:t>
+      </w:r>
+      <w:proofErr w:type="spellStart"/>
+      <w:r>
+        <w:rPr>
+          <w:rFonts w:ascii="Consolas" w:hAnsi="Consolas" w:cs="Consolas"/>
+        </w:rPr>
+        <w:t>sympy</w:t>
+      </w:r>
+      <w:proofErr w:type="spellEnd"/>
     </w:p>
     <w:p>
       <w:pPr>
@@ -288,101 +344,47 @@
     </w:p>
     <w:p>
       <w:pPr>
-        <w:pStyle w:val="Heading1"/>
+        <w:pStyle w:val="Heading2"/>
       </w:pPr>
       <w:r>
         <w:lastRenderedPageBreak/>
-        <w:t>Numerical Analysis Team 2.2 Project Documentation</w:t>
-      </w:r>
-    </w:p>
-    <w:p>
-      <w:pPr>
-        <w:pStyle w:val="Heading2"/>
-      </w:pPr>
-    </w:p>
-    <w:p>
-      <w:pPr>
-        <w:pStyle w:val="Heading2"/>
-        <w:rPr>
-          <w:rFonts w:asciiTheme="minorHAnsi" w:eastAsiaTheme="minorHAnsi" w:hAnsiTheme="minorHAnsi" w:cstheme="minorBidi"/>
-          <w:color w:val="auto"/>
-          <w:sz w:val="22"/>
-          <w:szCs w:val="22"/>
-        </w:rPr>
-      </w:pPr>
-      <w:r>
-        <w:t xml:space="preserve">Algorithm Documentation- </w:t>
-      </w:r>
-      <w:r>
-        <w:rPr>
-          <w:rFonts w:asciiTheme="minorHAnsi" w:eastAsiaTheme="minorHAnsi" w:hAnsiTheme="minorHAnsi" w:cstheme="minorBidi"/>
-          <w:color w:val="auto"/>
-          <w:sz w:val="22"/>
-          <w:szCs w:val="22"/>
-        </w:rPr>
-        <w:t>Here</w:t>
-      </w:r>
-      <w:r>
-        <w:rPr>
-          <w:rFonts w:asciiTheme="minorHAnsi" w:eastAsiaTheme="minorHAnsi" w:hAnsiTheme="minorHAnsi" w:cstheme="minorBidi"/>
-          <w:color w:val="auto"/>
-          <w:sz w:val="22"/>
-          <w:szCs w:val="22"/>
-        </w:rPr>
-        <w:t xml:space="preserve"> you are going to find the necessary documentation to run all our algorithms, along with various information on what will work and not work from the test questions. We will try to be as explicit as possible, but please do not hesitate to reach out to us if you have any questions about our program. </w:t>
-      </w:r>
-    </w:p>
-    <w:p/>
-    <w:p>
-      <w:r>
-        <w:rPr>
-          <w:rFonts w:asciiTheme="majorHAnsi" w:eastAsiaTheme="majorEastAsia" w:hAnsiTheme="majorHAnsi" w:cstheme="majorBidi"/>
-          <w:color w:val="2E74B5" w:themeColor="accent1" w:themeShade="BF"/>
-          <w:sz w:val="32"/>
-          <w:szCs w:val="32"/>
-        </w:rPr>
-        <w:t>Section 1: Interpolation</w:t>
-      </w:r>
-      <w:r>
-        <w:t xml:space="preserve"> </w:t>
-      </w:r>
-    </w:p>
-    <w:p>
-      <w:r>
-        <w:tab/>
-        <w:t xml:space="preserve">We have implemented 3 separate algorithms in order to assist you in interpolating your data. Please understand that our functions will be limited in scope, and you must input data as prescribed and anything not explicitly stated here or in our GUI examples will not work. </w:t>
-      </w:r>
-    </w:p>
-    <w:p>
-      <w:pPr>
-        <w:rPr>
-          <w:rFonts w:asciiTheme="majorHAnsi" w:eastAsiaTheme="majorEastAsia" w:hAnsiTheme="majorHAnsi" w:cstheme="majorBidi"/>
-          <w:color w:val="2E74B5" w:themeColor="accent1" w:themeShade="BF"/>
-          <w:sz w:val="26"/>
-          <w:szCs w:val="26"/>
-        </w:rPr>
-      </w:pPr>
-      <w:r>
-        <w:rPr>
-          <w:rFonts w:asciiTheme="majorHAnsi" w:eastAsiaTheme="majorEastAsia" w:hAnsiTheme="majorHAnsi" w:cstheme="majorBidi"/>
-          <w:color w:val="2E74B5" w:themeColor="accent1" w:themeShade="BF"/>
-          <w:sz w:val="26"/>
-          <w:szCs w:val="26"/>
-        </w:rPr>
-        <w:t>Chebyshev</w:t>
+        <w:t>How to run the project</w:t>
+      </w:r>
+    </w:p>
+    <w:p>
+      <w:pPr>
+        <w:rPr>
+          <w:b/>
+        </w:rPr>
+      </w:pPr>
+      <w:r>
+        <w:rPr>
+          <w:rFonts w:ascii="Consolas" w:hAnsi="Consolas" w:cs="Consolas"/>
+        </w:rPr>
+        <w:t xml:space="preserve">python </w:t>
+      </w:r>
+      <w:r>
+        <w:rPr>
+          <w:rFonts w:ascii="Consolas" w:hAnsi="Consolas" w:cs="Consolas"/>
+        </w:rPr>
+        <w:t>project.py</w:t>
+      </w:r>
+    </w:p>
+    <w:p>
+      <w:r>
+        <w:t>You should get a nice window popup. If that doesn’t work, please reach out to one of us. The UI should look like this when it opens:</w:t>
       </w:r>
     </w:p>
     <w:p>
       <w:r>
         <w:rPr>
           <w:noProof/>
-          <w:lang w:eastAsia="zh-CN"/>
         </w:rPr>
         <w:drawing>
-          <wp:inline distT="0" distB="0" distL="0" distR="0" wp14:anchorId="5FEB8B49" wp14:editId="728C6932">
-            <wp:extent cx="5943600" cy="5270500"/>
-            <wp:effectExtent l="0" t="0" r="0" b="6350"/>
-            <wp:docPr id="1" name="Picture 1"/>
+          <wp:inline distT="0" distB="0" distL="0" distR="0" wp14:anchorId="6BC88BFC" wp14:editId="228FFD2B">
+            <wp:extent cx="5943600" cy="5466080"/>
+            <wp:effectExtent l="0" t="0" r="0" b="1270"/>
+            <wp:docPr id="4" name="Picture 4"/>
             <wp:cNvGraphicFramePr>
               <a:graphicFrameLocks xmlns:a="http://schemas.openxmlformats.org/drawingml/2006/main" noChangeAspect="1"/>
             </wp:cNvGraphicFramePr>
@@ -402,7 +404,7 @@
                   <pic:spPr>
                     <a:xfrm>
                       <a:off x="0" y="0"/>
-                      <a:ext cx="5943600" cy="5270500"/>
+                      <a:ext cx="5943600" cy="5466080"/>
                     </a:xfrm>
                     <a:prstGeom prst="rect">
                       <a:avLst/>
@@ -415,154 +417,129 @@
         </w:drawing>
       </w:r>
     </w:p>
-    <w:p>
+    <w:p/>
+    <w:p>
+      <w:pPr>
+        <w:pStyle w:val="Heading2"/>
+      </w:pPr>
+      <w:r>
+        <w:t>Source Code</w:t>
+      </w:r>
+    </w:p>
+    <w:p>
+      <w:r>
+        <w:t>We used GitHub for version control and sharing the code. Please see the repository at:</w:t>
+      </w:r>
+    </w:p>
+    <w:p>
+      <w:hyperlink r:id="rId8" w:history="1">
+        <w:r>
+          <w:rPr>
+            <w:rStyle w:val="Hyperlink"/>
+          </w:rPr>
+          <w:t>https://github.com/protocol114/numerical-2.2</w:t>
+        </w:r>
+      </w:hyperlink>
+      <w:r>
+        <w:t xml:space="preserve"> </w:t>
+      </w:r>
+      <w:bookmarkStart w:id="0" w:name="_GoBack"/>
+      <w:bookmarkEnd w:id="0"/>
+      <w:r>
+        <w:br w:type="page"/>
+      </w:r>
+    </w:p>
+    <w:p>
+      <w:pPr>
+        <w:pStyle w:val="Heading2"/>
+        <w:rPr>
+          <w:rFonts w:asciiTheme="minorHAnsi" w:eastAsiaTheme="minorHAnsi" w:hAnsiTheme="minorHAnsi" w:cstheme="minorBidi"/>
+          <w:color w:val="auto"/>
+          <w:sz w:val="22"/>
+          <w:szCs w:val="22"/>
+        </w:rPr>
+      </w:pPr>
       <w:r>
         <w:lastRenderedPageBreak/>
-        <w:t xml:space="preserve">Runs the Chebyshev algorithm up to 30 times, increasing degree n until the guess </w:t>
-      </w:r>
-      <w:r>
-        <w:t>is sufficiently</w:t>
-      </w:r>
-      <w:r>
-        <w:t xml:space="preserve"> close. Outputs the calculated Chebyshev value, the degree of the polynomial where the best guess was calculated and the </w:t>
-      </w:r>
-      <w:r>
-        <w:t xml:space="preserve">actual value from the function. You MUST enter a function that can be evaluated, because func is not an optional argument. </w:t>
-      </w:r>
-    </w:p>
-    <w:p>
-      <w:r>
-        <w:rPr>
-          <w:b/>
-        </w:rPr>
-        <w:t>Example usage</w:t>
-      </w:r>
-      <w:r>
-        <w:t>: chebyshev(-1, 1, 0.5, math.sin)</w:t>
-      </w:r>
-    </w:p>
-    <w:p>
-      <w:r>
-        <w:t>Advanced functions can be input as example: lambda x: (math.sin(x) - math.cos(x))</w:t>
+        <w:t xml:space="preserve">Algorithm Documentation- </w:t>
+      </w:r>
+      <w:r>
+        <w:rPr>
+          <w:rFonts w:asciiTheme="minorHAnsi" w:eastAsiaTheme="minorHAnsi" w:hAnsiTheme="minorHAnsi" w:cstheme="minorBidi"/>
+          <w:color w:val="auto"/>
+          <w:sz w:val="22"/>
+          <w:szCs w:val="22"/>
+        </w:rPr>
+        <w:t>Here</w:t>
+      </w:r>
+      <w:r>
+        <w:rPr>
+          <w:rFonts w:asciiTheme="minorHAnsi" w:eastAsiaTheme="minorHAnsi" w:hAnsiTheme="minorHAnsi" w:cstheme="minorBidi"/>
+          <w:color w:val="auto"/>
+          <w:sz w:val="22"/>
+          <w:szCs w:val="22"/>
+        </w:rPr>
+        <w:t xml:space="preserve"> you are going to find the necessary documentation to run all our algorithms, along with various information on what will work and not work from the test questions. We will try to be as explicit as possible, but please do not hesitate to reach out to us if you have any questions about our program. </w:t>
       </w:r>
     </w:p>
     <w:p/>
     <w:p>
-      <w:pPr>
-        <w:rPr>
-          <w:rFonts w:asciiTheme="majorHAnsi" w:eastAsiaTheme="majorEastAsia" w:hAnsiTheme="majorHAnsi" w:cstheme="majorBidi"/>
-          <w:color w:val="2E74B5" w:themeColor="accent1" w:themeShade="BF"/>
-          <w:sz w:val="26"/>
-          <w:szCs w:val="26"/>
-        </w:rPr>
-      </w:pPr>
-      <w:r>
-        <w:rPr>
-          <w:rFonts w:asciiTheme="majorHAnsi" w:eastAsiaTheme="majorEastAsia" w:hAnsiTheme="majorHAnsi" w:cstheme="majorBidi"/>
-          <w:color w:val="2E74B5" w:themeColor="accent1" w:themeShade="BF"/>
-          <w:sz w:val="26"/>
-          <w:szCs w:val="26"/>
-        </w:rPr>
-        <w:t>Cubic Splines</w:t>
+      <w:r>
+        <w:rPr>
+          <w:rFonts w:asciiTheme="majorHAnsi" w:eastAsiaTheme="majorEastAsia" w:hAnsiTheme="majorHAnsi" w:cstheme="majorBidi"/>
+          <w:color w:val="2E74B5" w:themeColor="accent1" w:themeShade="BF"/>
+          <w:sz w:val="32"/>
+          <w:szCs w:val="32"/>
+        </w:rPr>
+        <w:t>Section 1: Interpolation</w:t>
+      </w:r>
+      <w:r>
+        <w:t xml:space="preserve"> </w:t>
+      </w:r>
+    </w:p>
+    <w:p>
+      <w:r>
+        <w:tab/>
+        <w:t xml:space="preserve">We have implemented 3 separate algorithms </w:t>
+      </w:r>
+      <w:proofErr w:type="gramStart"/>
+      <w:r>
+        <w:t>in order to</w:t>
+      </w:r>
+      <w:proofErr w:type="gramEnd"/>
+      <w:r>
+        <w:t xml:space="preserve"> assist you in interpolating your data. Please understand that our functions will be limited in scope, and you must input data as prescribed and anything not explicitly stated here or in our GUI examples will not work. </w:t>
+      </w:r>
+    </w:p>
+    <w:p>
+      <w:pPr>
+        <w:rPr>
+          <w:rFonts w:asciiTheme="majorHAnsi" w:eastAsiaTheme="majorEastAsia" w:hAnsiTheme="majorHAnsi" w:cstheme="majorBidi"/>
+          <w:color w:val="2E74B5" w:themeColor="accent1" w:themeShade="BF"/>
+          <w:sz w:val="26"/>
+          <w:szCs w:val="26"/>
+        </w:rPr>
+      </w:pPr>
+      <w:r>
+        <w:rPr>
+          <w:rFonts w:asciiTheme="majorHAnsi" w:eastAsiaTheme="majorEastAsia" w:hAnsiTheme="majorHAnsi" w:cstheme="majorBidi"/>
+          <w:color w:val="2E74B5" w:themeColor="accent1" w:themeShade="BF"/>
+          <w:sz w:val="26"/>
+          <w:szCs w:val="26"/>
+        </w:rPr>
+        <w:t>Chebyshev</w:t>
       </w:r>
     </w:p>
     <w:p>
       <w:r>
         <w:rPr>
           <w:noProof/>
-          <w:lang w:eastAsia="zh-CN"/>
         </w:rPr>
         <w:drawing>
-          <wp:inline distT="0" distB="0" distL="0" distR="0" wp14:anchorId="37439F18" wp14:editId="1B27C851">
-            <wp:extent cx="5943600" cy="3633470"/>
-            <wp:effectExtent l="0" t="0" r="0" b="5080"/>
-            <wp:docPr id="2" name="Picture 2"/>
-            <wp:cNvGraphicFramePr>
-              <a:graphicFrameLocks xmlns:a="http://schemas.openxmlformats.org/drawingml/2006/main" noChangeAspect="1"/>
-            </wp:cNvGraphicFramePr>
-            <a:graphic xmlns:a="http://schemas.openxmlformats.org/drawingml/2006/main">
-              <a:graphicData uri="http://schemas.openxmlformats.org/drawingml/2006/picture">
-                <pic:pic xmlns:pic="http://schemas.openxmlformats.org/drawingml/2006/picture">
-                  <pic:nvPicPr>
-                    <pic:cNvPr id="1" name=""/>
-                    <pic:cNvPicPr/>
-                  </pic:nvPicPr>
-                  <pic:blipFill>
-                    <a:blip r:embed="rId8"/>
-                    <a:stretch>
-                      <a:fillRect/>
-                    </a:stretch>
-                  </pic:blipFill>
-                  <pic:spPr>
-                    <a:xfrm>
-                      <a:off x="0" y="0"/>
-                      <a:ext cx="5943600" cy="3633470"/>
-                    </a:xfrm>
-                    <a:prstGeom prst="rect">
-                      <a:avLst/>
-                    </a:prstGeom>
-                  </pic:spPr>
-                </pic:pic>
-              </a:graphicData>
-            </a:graphic>
-          </wp:inline>
-        </w:drawing>
-      </w:r>
-    </w:p>
-    <w:p>
-      <w:r>
-        <w:t>Takes a string of points in the string form: '(-1,3), (0,5), (3,1), (4,1), (5,1)' and optionally, the graph resolution. Prints the cubic spline functions and displays an interpolated line plot below.</w:t>
-      </w:r>
-      <w:r>
-        <w:t xml:space="preserve"> </w:t>
-      </w:r>
-    </w:p>
-    <w:p>
-      <w:r>
-        <w:t>Example usage: cubicSpline('(-1,3), (0,5), (3,1), (4,1), (5,1)')</w:t>
-      </w:r>
-    </w:p>
-    <w:p>
-      <w:r>
-        <w:t>or cubicSpline('(-1,3), (0,5), (3,1), (4,1), (5,1)', resolution=2) for a low resolution graph.</w:t>
-      </w:r>
-    </w:p>
-    <w:p/>
-    <w:p/>
-    <w:p/>
-    <w:p/>
-    <w:p/>
-    <w:p>
-      <w:pPr>
-        <w:rPr>
-          <w:rFonts w:asciiTheme="majorHAnsi" w:eastAsiaTheme="majorEastAsia" w:hAnsiTheme="majorHAnsi" w:cstheme="majorBidi"/>
-          <w:color w:val="2E74B5" w:themeColor="accent1" w:themeShade="BF"/>
-          <w:sz w:val="26"/>
-          <w:szCs w:val="26"/>
-        </w:rPr>
-      </w:pPr>
-      <w:r>
-        <w:rPr>
-          <w:rFonts w:asciiTheme="majorHAnsi" w:eastAsiaTheme="majorEastAsia" w:hAnsiTheme="majorHAnsi" w:cstheme="majorBidi"/>
-          <w:color w:val="2E74B5" w:themeColor="accent1" w:themeShade="BF"/>
-          <w:sz w:val="26"/>
-          <w:szCs w:val="26"/>
-        </w:rPr>
-        <w:lastRenderedPageBreak/>
-        <w:t>Bezier</w:t>
-      </w:r>
-    </w:p>
-    <w:p>
-      <w:r>
-        <w:rPr>
-          <w:noProof/>
-          <w:lang w:eastAsia="zh-CN"/>
-        </w:rPr>
-        <w:drawing>
-          <wp:inline distT="0" distB="0" distL="0" distR="0" wp14:anchorId="7675D54A" wp14:editId="5ADAFA6D">
-            <wp:extent cx="5943600" cy="3630930"/>
-            <wp:effectExtent l="0" t="0" r="0" b="7620"/>
-            <wp:docPr id="3" name="Picture 3"/>
+          <wp:inline distT="0" distB="0" distL="0" distR="0" wp14:anchorId="5FEB8B49" wp14:editId="728C6932">
+            <wp:extent cx="5943600" cy="5270500"/>
+            <wp:effectExtent l="0" t="0" r="0" b="6350"/>
+            <wp:docPr id="1" name="Picture 1"/>
             <wp:cNvGraphicFramePr>
               <a:graphicFrameLocks xmlns:a="http://schemas.openxmlformats.org/drawingml/2006/main" noChangeAspect="1"/>
             </wp:cNvGraphicFramePr>
@@ -582,6 +559,258 @@
                   <pic:spPr>
                     <a:xfrm>
                       <a:off x="0" y="0"/>
+                      <a:ext cx="5943600" cy="5270500"/>
+                    </a:xfrm>
+                    <a:prstGeom prst="rect">
+                      <a:avLst/>
+                    </a:prstGeom>
+                  </pic:spPr>
+                </pic:pic>
+              </a:graphicData>
+            </a:graphic>
+          </wp:inline>
+        </w:drawing>
+      </w:r>
+    </w:p>
+    <w:p>
+      <w:r>
+        <w:t xml:space="preserve">Runs the Chebyshev algorithm up to 30 times, increasing degree </w:t>
+      </w:r>
+      <w:proofErr w:type="spellStart"/>
+      <w:r>
+        <w:t>n</w:t>
+      </w:r>
+      <w:proofErr w:type="spellEnd"/>
+      <w:r>
+        <w:t xml:space="preserve"> until the guess is sufficiently close. Outputs the calculated Chebyshev value, the degree of the polynomial where the best guess was </w:t>
+      </w:r>
+      <w:r>
+        <w:lastRenderedPageBreak/>
+        <w:t xml:space="preserve">calculated and the actual value from the function. You MUST enter a function that can be evaluated, because </w:t>
+      </w:r>
+      <w:proofErr w:type="spellStart"/>
+      <w:r>
+        <w:t>func</w:t>
+      </w:r>
+      <w:proofErr w:type="spellEnd"/>
+      <w:r>
+        <w:t xml:space="preserve"> is not an optional argument. </w:t>
+      </w:r>
+    </w:p>
+    <w:p>
+      <w:r>
+        <w:rPr>
+          <w:b/>
+        </w:rPr>
+        <w:t>Example usage</w:t>
+      </w:r>
+      <w:r>
+        <w:t xml:space="preserve">: </w:t>
+      </w:r>
+      <w:proofErr w:type="spellStart"/>
+      <w:proofErr w:type="gramStart"/>
+      <w:r>
+        <w:t>chebyshev</w:t>
+      </w:r>
+      <w:proofErr w:type="spellEnd"/>
+      <w:r>
+        <w:t>(</w:t>
+      </w:r>
+      <w:proofErr w:type="gramEnd"/>
+      <w:r>
+        <w:t xml:space="preserve">-1, 1, 0.5, </w:t>
+      </w:r>
+      <w:proofErr w:type="spellStart"/>
+      <w:r>
+        <w:t>math.sin</w:t>
+      </w:r>
+      <w:proofErr w:type="spellEnd"/>
+      <w:r>
+        <w:t>)</w:t>
+      </w:r>
+    </w:p>
+    <w:p>
+      <w:r>
+        <w:t>Advanced functions can be input as example: lambda x: (</w:t>
+      </w:r>
+      <w:proofErr w:type="spellStart"/>
+      <w:r>
+        <w:t>math.sin</w:t>
+      </w:r>
+      <w:proofErr w:type="spellEnd"/>
+      <w:r>
+        <w:t xml:space="preserve">(x) - </w:t>
+      </w:r>
+      <w:proofErr w:type="spellStart"/>
+      <w:r>
+        <w:t>math.cos</w:t>
+      </w:r>
+      <w:proofErr w:type="spellEnd"/>
+      <w:r>
+        <w:t>(x))</w:t>
+      </w:r>
+    </w:p>
+    <w:p/>
+    <w:p>
+      <w:pPr>
+        <w:rPr>
+          <w:rFonts w:asciiTheme="majorHAnsi" w:eastAsiaTheme="majorEastAsia" w:hAnsiTheme="majorHAnsi" w:cstheme="majorBidi"/>
+          <w:color w:val="2E74B5" w:themeColor="accent1" w:themeShade="BF"/>
+          <w:sz w:val="26"/>
+          <w:szCs w:val="26"/>
+        </w:rPr>
+      </w:pPr>
+      <w:r>
+        <w:rPr>
+          <w:rFonts w:asciiTheme="majorHAnsi" w:eastAsiaTheme="majorEastAsia" w:hAnsiTheme="majorHAnsi" w:cstheme="majorBidi"/>
+          <w:color w:val="2E74B5" w:themeColor="accent1" w:themeShade="BF"/>
+          <w:sz w:val="26"/>
+          <w:szCs w:val="26"/>
+        </w:rPr>
+        <w:t>Cubic Splines</w:t>
+      </w:r>
+    </w:p>
+    <w:p>
+      <w:r>
+        <w:rPr>
+          <w:noProof/>
+        </w:rPr>
+        <w:drawing>
+          <wp:inline distT="0" distB="0" distL="0" distR="0" wp14:anchorId="37439F18" wp14:editId="1B27C851">
+            <wp:extent cx="5943600" cy="3633470"/>
+            <wp:effectExtent l="0" t="0" r="0" b="5080"/>
+            <wp:docPr id="2" name="Picture 2"/>
+            <wp:cNvGraphicFramePr>
+              <a:graphicFrameLocks xmlns:a="http://schemas.openxmlformats.org/drawingml/2006/main" noChangeAspect="1"/>
+            </wp:cNvGraphicFramePr>
+            <a:graphic xmlns:a="http://schemas.openxmlformats.org/drawingml/2006/main">
+              <a:graphicData uri="http://schemas.openxmlformats.org/drawingml/2006/picture">
+                <pic:pic xmlns:pic="http://schemas.openxmlformats.org/drawingml/2006/picture">
+                  <pic:nvPicPr>
+                    <pic:cNvPr id="1" name=""/>
+                    <pic:cNvPicPr/>
+                  </pic:nvPicPr>
+                  <pic:blipFill>
+                    <a:blip r:embed="rId10"/>
+                    <a:stretch>
+                      <a:fillRect/>
+                    </a:stretch>
+                  </pic:blipFill>
+                  <pic:spPr>
+                    <a:xfrm>
+                      <a:off x="0" y="0"/>
+                      <a:ext cx="5943600" cy="3633470"/>
+                    </a:xfrm>
+                    <a:prstGeom prst="rect">
+                      <a:avLst/>
+                    </a:prstGeom>
+                  </pic:spPr>
+                </pic:pic>
+              </a:graphicData>
+            </a:graphic>
+          </wp:inline>
+        </w:drawing>
+      </w:r>
+    </w:p>
+    <w:p>
+      <w:r>
+        <w:t>Takes a string of points in the string form: '(-1,3), (0,5), (3,1), (4,1), (5,1)' and optionally, the graph resolution. Prints the cubic spline functions and displays an interpolated line plot below.</w:t>
+      </w:r>
+      <w:r>
+        <w:t xml:space="preserve"> </w:t>
+      </w:r>
+    </w:p>
+    <w:p>
+      <w:r>
+        <w:t xml:space="preserve">Example usage: </w:t>
+      </w:r>
+      <w:proofErr w:type="spellStart"/>
+      <w:proofErr w:type="gramStart"/>
+      <w:r>
+        <w:t>cubicSpline</w:t>
+      </w:r>
+      <w:proofErr w:type="spellEnd"/>
+      <w:r>
+        <w:t>(</w:t>
+      </w:r>
+      <w:proofErr w:type="gramEnd"/>
+      <w:r>
+        <w:t>'(-1,3), (0,5), (3,1), (4,1), (5,1)')</w:t>
+      </w:r>
+    </w:p>
+    <w:p>
+      <w:r>
+        <w:t xml:space="preserve">or </w:t>
+      </w:r>
+      <w:proofErr w:type="spellStart"/>
+      <w:proofErr w:type="gramStart"/>
+      <w:r>
+        <w:t>cubicSpline</w:t>
+      </w:r>
+      <w:proofErr w:type="spellEnd"/>
+      <w:r>
+        <w:t>(</w:t>
+      </w:r>
+      <w:proofErr w:type="gramEnd"/>
+      <w:r>
+        <w:t>'(-1,3), (0,5), (3,1), (4,1), (5,1)', resolution=2) for a low resolution graph.</w:t>
+      </w:r>
+    </w:p>
+    <w:p/>
+    <w:p/>
+    <w:p/>
+    <w:p/>
+    <w:p/>
+    <w:p/>
+    <w:p>
+      <w:pPr>
+        <w:rPr>
+          <w:rFonts w:asciiTheme="majorHAnsi" w:eastAsiaTheme="majorEastAsia" w:hAnsiTheme="majorHAnsi" w:cstheme="majorBidi"/>
+          <w:color w:val="2E74B5" w:themeColor="accent1" w:themeShade="BF"/>
+          <w:sz w:val="26"/>
+          <w:szCs w:val="26"/>
+        </w:rPr>
+      </w:pPr>
+      <w:r>
+        <w:rPr>
+          <w:rFonts w:asciiTheme="majorHAnsi" w:eastAsiaTheme="majorEastAsia" w:hAnsiTheme="majorHAnsi" w:cstheme="majorBidi"/>
+          <w:color w:val="2E74B5" w:themeColor="accent1" w:themeShade="BF"/>
+          <w:sz w:val="26"/>
+          <w:szCs w:val="26"/>
+        </w:rPr>
+        <w:lastRenderedPageBreak/>
+        <w:t>Bezier</w:t>
+      </w:r>
+    </w:p>
+    <w:p>
+      <w:r>
+        <w:rPr>
+          <w:noProof/>
+        </w:rPr>
+        <w:drawing>
+          <wp:inline distT="0" distB="0" distL="0" distR="0" wp14:anchorId="7675D54A" wp14:editId="5ADAFA6D">
+            <wp:extent cx="5943600" cy="3630930"/>
+            <wp:effectExtent l="0" t="0" r="0" b="7620"/>
+            <wp:docPr id="3" name="Picture 3"/>
+            <wp:cNvGraphicFramePr>
+              <a:graphicFrameLocks xmlns:a="http://schemas.openxmlformats.org/drawingml/2006/main" noChangeAspect="1"/>
+            </wp:cNvGraphicFramePr>
+            <a:graphic xmlns:a="http://schemas.openxmlformats.org/drawingml/2006/main">
+              <a:graphicData uri="http://schemas.openxmlformats.org/drawingml/2006/picture">
+                <pic:pic xmlns:pic="http://schemas.openxmlformats.org/drawingml/2006/picture">
+                  <pic:nvPicPr>
+                    <pic:cNvPr id="1" name=""/>
+                    <pic:cNvPicPr/>
+                  </pic:nvPicPr>
+                  <pic:blipFill>
+                    <a:blip r:embed="rId11"/>
+                    <a:stretch>
+                      <a:fillRect/>
+                    </a:stretch>
+                  </pic:blipFill>
+                  <pic:spPr>
+                    <a:xfrm>
+                      <a:off x="0" y="0"/>
                       <a:ext cx="5943600" cy="3630930"/>
                     </a:xfrm>
                     <a:prstGeom prst="rect">
@@ -597,15 +826,18 @@
     </w:p>
     <w:p>
       <w:r>
-        <w:t>Takes a series of points in the form: [[1,0,6,2],[1,-1,0,1],[1,1,6,0]] and outputs the Bezier spline's knots and control points based on the input coordinates.</w:t>
-      </w:r>
-      <w:r>
-        <w:t xml:space="preserve"> It can also t</w:t>
-      </w:r>
-      <w:bookmarkStart w:id="0" w:name="_GoBack"/>
-      <w:bookmarkEnd w:id="0"/>
-      <w:r>
-        <w:t xml:space="preserve">ake in a series of </w:t>
+        <w:t>Takes a series of points in the form: [[1,0,6,2</w:t>
+      </w:r>
+      <w:proofErr w:type="gramStart"/>
+      <w:r>
+        <w:t>],[</w:t>
+      </w:r>
+      <w:proofErr w:type="gramEnd"/>
+      <w:r>
+        <w:t>1,-1,0,1],[1,1,6,0]] and outputs the Bezier spline's knots and control points based on the input coordinates.</w:t>
+      </w:r>
+      <w:r>
+        <w:t xml:space="preserve"> It can also take in a series of </w:t>
       </w:r>
       <w:r>
         <w:rPr>
@@ -614,12 +846,33 @@
         <w:t>2-dimensional</w:t>
       </w:r>
       <w:r>
-        <w:t xml:space="preserve"> points in order to get the Bezier interpolation equations. If you input points it will also output a graph. </w:t>
-      </w:r>
-    </w:p>
-    <w:p>
-      <w:r>
-        <w:t>Example usage: bezier([[1,0,6,2],[1,-1,0,1],[1,1,6,0]]</w:t>
+        <w:t xml:space="preserve"> points </w:t>
+      </w:r>
+      <w:proofErr w:type="gramStart"/>
+      <w:r>
+        <w:t>in order to</w:t>
+      </w:r>
+      <w:proofErr w:type="gramEnd"/>
+      <w:r>
+        <w:t xml:space="preserve"> get the Bezier interpolation equations. If you input points it will also output a graph. </w:t>
+      </w:r>
+    </w:p>
+    <w:p>
+      <w:r>
+        <w:t xml:space="preserve">Example usage: </w:t>
+      </w:r>
+      <w:proofErr w:type="spellStart"/>
+      <w:proofErr w:type="gramStart"/>
+      <w:r>
+        <w:t>bezier</w:t>
+      </w:r>
+      <w:proofErr w:type="spellEnd"/>
+      <w:r>
+        <w:t>(</w:t>
+      </w:r>
+      <w:proofErr w:type="gramEnd"/>
+      <w:r>
+        <w:t>[[1,0,6,2],[1,-1,0,1],[1,1,6,0]]</w:t>
       </w:r>
       <w:r>
         <w:t>, 4</w:t>
@@ -630,8 +883,13 @@
       <w:r>
         <w:t xml:space="preserve">, </w:t>
       </w:r>
-      <w:r>
-        <w:t>bezier([(1,0),(2,0),(0,3),(0,1)],4)</w:t>
+      <w:proofErr w:type="spellStart"/>
+      <w:r>
+        <w:t>bezier</w:t>
+      </w:r>
+      <w:proofErr w:type="spellEnd"/>
+      <w:r>
+        <w:t>([(1,0),(2,0),(0,3),(0,1)],4)</w:t>
       </w:r>
     </w:p>
     <w:p/>
@@ -868,7 +1126,7 @@
 </file>
 
 <file path=word/numbering.xml><?xml version="1.0" encoding="utf-8"?>
-<w:numbering xmlns:wpc="http://schemas.microsoft.com/office/word/2010/wordprocessingCanvas" xmlns:cx="http://schemas.microsoft.com/office/drawing/2014/chartex" xmlns:cx1="http://schemas.microsoft.com/office/drawing/2015/9/8/chartex" xmlns:cx2="http://schemas.microsoft.com/office/drawing/2015/10/21/chartex" xmlns:cx3="http://schemas.microsoft.com/office/drawing/2016/5/9/chartex" xmlns:cx4="http://schemas.microsoft.com/office/drawing/2016/5/10/chartex" xmlns:cx5="http://schemas.microsoft.com/office/drawing/2016/5/11/chartex" xmlns:cx6="http://schemas.microsoft.com/office/drawing/2016/5/12/chartex" xmlns:cx7="http://schemas.microsoft.com/office/drawing/2016/5/13/chartex" xmlns:cx8="http://schemas.microsoft.com/office/drawing/2016/5/14/chartex" xmlns:mc="http://schemas.openxmlformats.org/markup-compatibility/2006" xmlns:o="urn:schemas-microsoft-com:office:office" xmlns:r="http://schemas.openxmlformats.org/officeDocument/2006/relationships" xmlns:m="http://schemas.openxmlformats.org/officeDocument/2006/math" xmlns:v="urn:schemas-microsoft-com:vml" xmlns:wp14="http://schemas.microsoft.com/office/word/2010/wordprocessingDrawing" xmlns:wp="http://schemas.openxmlformats.org/drawingml/2006/wordprocessingDrawing" xmlns:w10="urn:schemas-microsoft-com:office:word" xmlns:w="http://schemas.openxmlformats.org/wordprocessingml/2006/main" xmlns:w14="http://schemas.microsoft.com/office/word/2010/wordml" xmlns:w15="http://schemas.microsoft.com/office/word/2012/wordml" xmlns:w16se="http://schemas.microsoft.com/office/word/2015/wordml/symex" xmlns:wpg="http://schemas.microsoft.com/office/word/2010/wordprocessingGroup" xmlns:wpi="http://schemas.microsoft.com/office/word/2010/wordprocessingInk" xmlns:wne="http://schemas.microsoft.com/office/word/2006/wordml" xmlns:wps="http://schemas.microsoft.com/office/word/2010/wordprocessingShape" mc:Ignorable="w14 w15 w16se wp14">
+<w:numbering xmlns:wpc="http://schemas.microsoft.com/office/word/2010/wordprocessingCanvas" xmlns:cx="http://schemas.microsoft.com/office/drawing/2014/chartex" xmlns:cx1="http://schemas.microsoft.com/office/drawing/2015/9/8/chartex" xmlns:cx2="http://schemas.microsoft.com/office/drawing/2015/10/21/chartex" xmlns:cx3="http://schemas.microsoft.com/office/drawing/2016/5/9/chartex" xmlns:cx4="http://schemas.microsoft.com/office/drawing/2016/5/10/chartex" xmlns:cx5="http://schemas.microsoft.com/office/drawing/2016/5/11/chartex" xmlns:mc="http://schemas.openxmlformats.org/markup-compatibility/2006" xmlns:o="urn:schemas-microsoft-com:office:office" xmlns:r="http://schemas.openxmlformats.org/officeDocument/2006/relationships" xmlns:m="http://schemas.openxmlformats.org/officeDocument/2006/math" xmlns:v="urn:schemas-microsoft-com:vml" xmlns:wp14="http://schemas.microsoft.com/office/word/2010/wordprocessingDrawing" xmlns:wp="http://schemas.openxmlformats.org/drawingml/2006/wordprocessingDrawing" xmlns:w10="urn:schemas-microsoft-com:office:word" xmlns:w="http://schemas.openxmlformats.org/wordprocessingml/2006/main" xmlns:w14="http://schemas.microsoft.com/office/word/2010/wordml" xmlns:w15="http://schemas.microsoft.com/office/word/2012/wordml" xmlns:w16se="http://schemas.microsoft.com/office/word/2015/wordml/symex" xmlns:wpg="http://schemas.microsoft.com/office/word/2010/wordprocessingGroup" xmlns:wpi="http://schemas.microsoft.com/office/word/2010/wordprocessingInk" xmlns:wne="http://schemas.microsoft.com/office/word/2006/wordml" xmlns:wps="http://schemas.microsoft.com/office/word/2010/wordprocessingShape" mc:Ignorable="w14 w15 w16se wp14">
   <w:abstractNum w:abstractNumId="0" w15:restartNumberingAfterBreak="0">
     <w:nsid w:val="0CED238B"/>
     <w:multiLevelType w:val="hybridMultilevel"/>

</xml_diff>